<commit_message>
implemented third person camera toggle system where it will switch point of view with the press of C, it is only limited to fixed angle, though you cannot move around you can move the camera at 360 degree angles.
</commit_message>
<xml_diff>
--- a/Self_assessment_document.docx
+++ b/Self_assessment_document.docx
@@ -1456,8 +1456,6 @@
               </w:rPr>
               <w:t xml:space="preserve"> into the shader as uniforms. In the vertex shader, I calculated the surface normal and position. The fragment shader uses these to apply ambient and diffuse lighting, so the cube faces light up depending on their angle. This makes the scene look more realistic.</w:t>
             </w:r>
-            <w:bookmarkStart w:id="0" w:name="_GoBack"/>
-            <w:bookmarkEnd w:id="0"/>
           </w:p>
         </w:tc>
       </w:tr>
@@ -1583,6 +1581,9 @@
               <w:pStyle w:val="7"/>
               <w:bidi w:val="0"/>
             </w:pPr>
+            <w:r>
+              <w:t>A 3D world was constructed using multiple cube objects, each manipulated through scaling, translation, and rotation, demonstrating different object transformations.</w:t>
+            </w:r>
           </w:p>
         </w:tc>
       </w:tr>
@@ -1644,6 +1645,9 @@
               <w:pStyle w:val="7"/>
               <w:bidi w:val="0"/>
             </w:pPr>
+            <w:r>
+              <w:t>Users can move through the virtual world using keyboard input (WASD) and look around using mouse movement, supporting full 360° navigation.</w:t>
+            </w:r>
           </w:p>
         </w:tc>
       </w:tr>
@@ -1705,6 +1709,9 @@
               <w:pStyle w:val="7"/>
               <w:bidi w:val="0"/>
             </w:pPr>
+            <w:r>
+              <w:t>Directional lighting was implemented using vertex and fragment shaders. Normals were used to calculate lighting per fragment, and lighting direction and color were passed as uniforms.</w:t>
+            </w:r>
           </w:p>
         </w:tc>
       </w:tr>
@@ -1891,6 +1898,8 @@
               <w:pStyle w:val="7"/>
               <w:bidi w:val="0"/>
             </w:pPr>
+            <w:bookmarkStart w:id="0" w:name="_GoBack"/>
+            <w:bookmarkEnd w:id="0"/>
           </w:p>
         </w:tc>
       </w:tr>
@@ -2699,6 +2708,7 @@
       <w:jc w:val="left"/>
     </w:pPr>
     <w:rPr>
+      <w:rFonts w:ascii="Times New Roman" w:hAnsi="Times New Roman" w:eastAsia="SimSun" w:cs="Times New Roman"/>
       <w:kern w:val="0"/>
       <w:sz w:val="24"/>
       <w:szCs w:val="24"/>

</xml_diff>